<commit_message>
Major rework for syntax 6. Major changes to peg grammar. New row and table functions. Passes all basic tests.
</commit_message>
<xml_diff>
--- a/Docs/AndlNotes6.docx
+++ b/Docs/AndlNotes6.docx
@@ -593,7 +593,10 @@
               <w:ind w:left="0"/>
             </w:pPr>
             <w:r>
-              <w:t>}</w:t>
+              <w:rPr>
+                <w:highlight w:val="yellow"/>
+              </w:rPr>
+              <w:t>end</w:t>
             </w:r>
           </w:p>
         </w:tc>
@@ -867,13 +870,13 @@
               <w:rPr>
                 <w:rStyle w:val="Charsource"/>
               </w:rPr>
-              <w:t>type</w:t>
-            </w:r>
-            <w:r>
-              <w:rPr>
-                <w:rStyle w:val="Charsource"/>
-              </w:rPr>
-              <w:t xml:space="preserve"> int:number</w:t>
+              <w:t xml:space="preserve">def </w:t>
+            </w:r>
+            <w:r>
+              <w:rPr>
+                <w:rStyle w:val="Charsource"/>
+              </w:rPr>
+              <w:t>int:number</w:t>
             </w:r>
           </w:p>
           <w:p>
@@ -889,7 +892,7 @@
                 <w:rStyle w:val="Charsource"/>
                 <w:highlight w:val="yellow"/>
               </w:rPr>
-              <w:t>type</w:t>
+              <w:t>def</w:t>
             </w:r>
             <w:r>
               <w:rPr>
@@ -955,7 +958,13 @@
               <w:rPr>
                 <w:rStyle w:val="Charsource"/>
               </w:rPr>
-              <w:t xml:space="preserve">type </w:t>
+              <w:t>def</w:t>
+            </w:r>
+            <w:r>
+              <w:rPr>
+                <w:rStyle w:val="Charsource"/>
+              </w:rPr>
+              <w:t xml:space="preserve"> </w:t>
             </w:r>
             <w:r>
               <w:rPr>
@@ -991,43 +1000,70 @@
               <w:ind w:left="0"/>
               <w:rPr>
                 <w:rStyle w:val="Charsource"/>
-              </w:rPr>
-            </w:pPr>
-            <w:r>
-              <w:rPr>
-                <w:rStyle w:val="Charsource"/>
-              </w:rPr>
-              <w:t>type tt{ age:0, name:’’ }</w:t>
-            </w:r>
-          </w:p>
-          <w:p>
-            <w:pPr>
-              <w:pStyle w:val="Source"/>
-              <w:ind w:left="0"/>
-              <w:rPr>
-                <w:rStyle w:val="Charsource"/>
-              </w:rPr>
-            </w:pPr>
-            <w:r>
-              <w:rPr>
-                <w:rStyle w:val="Charsource"/>
-              </w:rPr>
-              <w:t>type tt:tup(rt)</w:t>
-            </w:r>
-          </w:p>
-          <w:p>
-            <w:pPr>
-              <w:pStyle w:val="Source"/>
-              <w:ind w:left="0"/>
-              <w:rPr>
-                <w:rStyle w:val="Charsource"/>
-              </w:rPr>
-            </w:pPr>
-            <w:r>
-              <w:rPr>
-                <w:rStyle w:val="Charsource"/>
-              </w:rPr>
-              <w:t>type tt:tup(Employee)</w:t>
+                <w:highlight w:val="yellow"/>
+              </w:rPr>
+            </w:pPr>
+            <w:r>
+              <w:rPr>
+                <w:rStyle w:val="Charsource"/>
+                <w:highlight w:val="yellow"/>
+              </w:rPr>
+              <w:t>def</w:t>
+            </w:r>
+            <w:r>
+              <w:rPr>
+                <w:rStyle w:val="Charsource"/>
+                <w:highlight w:val="yellow"/>
+              </w:rPr>
+              <w:t xml:space="preserve"> tt{ age:0, name:’’ }</w:t>
+            </w:r>
+          </w:p>
+          <w:p>
+            <w:pPr>
+              <w:pStyle w:val="Source"/>
+              <w:ind w:left="0"/>
+              <w:rPr>
+                <w:rStyle w:val="Charsource"/>
+                <w:highlight w:val="yellow"/>
+              </w:rPr>
+            </w:pPr>
+            <w:r>
+              <w:rPr>
+                <w:rStyle w:val="Charsource"/>
+                <w:highlight w:val="yellow"/>
+              </w:rPr>
+              <w:t>def</w:t>
+            </w:r>
+            <w:r>
+              <w:rPr>
+                <w:rStyle w:val="Charsource"/>
+                <w:highlight w:val="yellow"/>
+              </w:rPr>
+              <w:t xml:space="preserve"> tt:tup(rt)</w:t>
+            </w:r>
+          </w:p>
+          <w:p>
+            <w:pPr>
+              <w:pStyle w:val="Source"/>
+              <w:ind w:left="0"/>
+              <w:rPr>
+                <w:rStyle w:val="Charsource"/>
+                <w:highlight w:val="yellow"/>
+              </w:rPr>
+            </w:pPr>
+            <w:r>
+              <w:rPr>
+                <w:rStyle w:val="Charsource"/>
+                <w:highlight w:val="yellow"/>
+              </w:rPr>
+              <w:t>def</w:t>
+            </w:r>
+            <w:r>
+              <w:rPr>
+                <w:rStyle w:val="Charsource"/>
+                <w:highlight w:val="yellow"/>
+              </w:rPr>
+              <w:t xml:space="preserve"> tt:tup(Employee)</w:t>
             </w:r>
           </w:p>
         </w:tc>
@@ -1057,43 +1093,70 @@
               <w:ind w:left="0"/>
               <w:rPr>
                 <w:rStyle w:val="Charsource"/>
-              </w:rPr>
-            </w:pPr>
-            <w:r>
-              <w:rPr>
-                <w:rStyle w:val="Charsource"/>
-              </w:rPr>
-              <w:t>type rt{{ age:0, name:’’ }}</w:t>
-            </w:r>
-          </w:p>
-          <w:p>
-            <w:pPr>
-              <w:pStyle w:val="Source"/>
-              <w:ind w:left="0"/>
-              <w:rPr>
-                <w:rStyle w:val="Charsource"/>
-              </w:rPr>
-            </w:pPr>
-            <w:r>
-              <w:rPr>
-                <w:rStyle w:val="Charsource"/>
-              </w:rPr>
-              <w:t>type rt:rel(tt)</w:t>
-            </w:r>
-          </w:p>
-          <w:p>
-            <w:pPr>
-              <w:pStyle w:val="Source"/>
-              <w:ind w:left="0"/>
-              <w:rPr>
-                <w:rStyle w:val="Charsource"/>
-              </w:rPr>
-            </w:pPr>
-            <w:r>
-              <w:rPr>
-                <w:rStyle w:val="Charsource"/>
-              </w:rPr>
-              <w:t>type rt:rel(Employee)</w:t>
+                <w:highlight w:val="yellow"/>
+              </w:rPr>
+            </w:pPr>
+            <w:r>
+              <w:rPr>
+                <w:rStyle w:val="Charsource"/>
+                <w:highlight w:val="yellow"/>
+              </w:rPr>
+              <w:t>def</w:t>
+            </w:r>
+            <w:r>
+              <w:rPr>
+                <w:rStyle w:val="Charsource"/>
+                <w:highlight w:val="yellow"/>
+              </w:rPr>
+              <w:t xml:space="preserve"> rt{{ age:0, name:’’ }}</w:t>
+            </w:r>
+          </w:p>
+          <w:p>
+            <w:pPr>
+              <w:pStyle w:val="Source"/>
+              <w:ind w:left="0"/>
+              <w:rPr>
+                <w:rStyle w:val="Charsource"/>
+                <w:highlight w:val="yellow"/>
+              </w:rPr>
+            </w:pPr>
+            <w:r>
+              <w:rPr>
+                <w:rStyle w:val="Charsource"/>
+                <w:highlight w:val="yellow"/>
+              </w:rPr>
+              <w:t>def</w:t>
+            </w:r>
+            <w:r>
+              <w:rPr>
+                <w:rStyle w:val="Charsource"/>
+                <w:highlight w:val="yellow"/>
+              </w:rPr>
+              <w:t xml:space="preserve"> rt:rel(tt)</w:t>
+            </w:r>
+          </w:p>
+          <w:p>
+            <w:pPr>
+              <w:pStyle w:val="Source"/>
+              <w:ind w:left="0"/>
+              <w:rPr>
+                <w:rStyle w:val="Charsource"/>
+                <w:highlight w:val="yellow"/>
+              </w:rPr>
+            </w:pPr>
+            <w:r>
+              <w:rPr>
+                <w:rStyle w:val="Charsource"/>
+                <w:highlight w:val="yellow"/>
+              </w:rPr>
+              <w:t>def</w:t>
+            </w:r>
+            <w:r>
+              <w:rPr>
+                <w:rStyle w:val="Charsource"/>
+                <w:highlight w:val="yellow"/>
+              </w:rPr>
+              <w:t xml:space="preserve"> rt:rel(Employee)</w:t>
             </w:r>
           </w:p>
         </w:tc>
@@ -1195,7 +1258,13 @@
               <w:rPr>
                 <w:rStyle w:val="Charsource"/>
               </w:rPr>
-              <w:t>import S(csv)</w:t>
+              <w:t xml:space="preserve">var </w:t>
+            </w:r>
+            <w:r>
+              <w:rPr>
+                <w:rStyle w:val="Charsource"/>
+              </w:rPr>
+              <w:t>S(csv)</w:t>
             </w:r>
           </w:p>
         </w:tc>
@@ -1237,7 +1306,13 @@
               <w:rPr>
                 <w:rStyle w:val="Charsource"/>
               </w:rPr>
-              <w:t>import F(txt)</w:t>
+              <w:t>var</w:t>
+            </w:r>
+            <w:r>
+              <w:rPr>
+                <w:rStyle w:val="Charsource"/>
+              </w:rPr>
+              <w:t xml:space="preserve"> F(txt)</w:t>
             </w:r>
           </w:p>
         </w:tc>
@@ -1282,37 +1357,37 @@
               <w:rPr>
                 <w:rStyle w:val="Charsource"/>
               </w:rPr>
-              <w:t>import T(sql)</w:t>
-            </w:r>
-          </w:p>
-          <w:p>
-            <w:pPr>
-              <w:pStyle w:val="Source"/>
-              <w:ind w:left="0"/>
-              <w:rPr>
-                <w:rStyle w:val="Charsource"/>
-              </w:rPr>
-            </w:pPr>
-            <w:r>
-              <w:rPr>
-                <w:rStyle w:val="Charsource"/>
-              </w:rPr>
-              <w:t>import F(odbc)</w:t>
-            </w:r>
-          </w:p>
-          <w:p>
-            <w:pPr>
-              <w:pStyle w:val="Source"/>
-              <w:ind w:left="0"/>
-              <w:rPr>
-                <w:rStyle w:val="Charsource"/>
-              </w:rPr>
-            </w:pPr>
-            <w:r>
-              <w:rPr>
-                <w:rStyle w:val="Charsource"/>
-              </w:rPr>
-              <w:t>import F(oledb)</w:t>
+              <w:t>var</w:t>
+            </w:r>
+            <w:r>
+              <w:rPr>
+                <w:rStyle w:val="Charsource"/>
+              </w:rPr>
+              <w:t xml:space="preserve"> T(sql)</w:t>
+            </w:r>
+            <w:r>
+              <w:rPr>
+                <w:rStyle w:val="Charsource"/>
+              </w:rPr>
+              <w:t xml:space="preserve">, </w:t>
+            </w:r>
+            <w:r>
+              <w:rPr>
+                <w:rStyle w:val="Charsource"/>
+              </w:rPr>
+              <w:t>F(odbc)</w:t>
+            </w:r>
+            <w:r>
+              <w:rPr>
+                <w:rStyle w:val="Charsource"/>
+              </w:rPr>
+              <w:t xml:space="preserve">, </w:t>
+            </w:r>
+            <w:r>
+              <w:rPr>
+                <w:rStyle w:val="Charsource"/>
+              </w:rPr>
+              <w:t>F(oledb)</w:t>
             </w:r>
           </w:p>
         </w:tc>
@@ -1342,13 +1417,15 @@
               <w:ind w:left="0"/>
               <w:rPr>
                 <w:rStyle w:val="Charsource"/>
-              </w:rPr>
-            </w:pPr>
-            <w:r>
-              <w:rPr>
-                <w:rStyle w:val="Charsource"/>
-              </w:rPr>
-              <w:t>import V()</w:t>
+                <w:highlight w:val="yellow"/>
+              </w:rPr>
+            </w:pPr>
+            <w:r>
+              <w:rPr>
+                <w:rStyle w:val="Charsource"/>
+                <w:highlight w:val="yellow"/>
+              </w:rPr>
+              <w:t>var V:sometype()</w:t>
             </w:r>
           </w:p>
         </w:tc>
@@ -1363,6 +1440,58 @@
             </w:pPr>
             <w:r>
               <w:t>Import a database table that already exists, making an entry for it in the catalog.</w:t>
+            </w:r>
+          </w:p>
+        </w:tc>
+      </w:tr>
+      <w:tr>
+        <w:tc>
+          <w:tcPr>
+            <w:tcW w:w="4245" w:type="dxa"/>
+          </w:tcPr>
+          <w:p>
+            <w:pPr>
+              <w:pStyle w:val="Source"/>
+              <w:ind w:left="0"/>
+              <w:rPr>
+                <w:rStyle w:val="Charsource"/>
+                <w:highlight w:val="yellow"/>
+              </w:rPr>
+            </w:pPr>
+            <w:r>
+              <w:rPr>
+                <w:rStyle w:val="Charsource"/>
+                <w:highlight w:val="yellow"/>
+              </w:rPr>
+              <w:t>var</w:t>
+            </w:r>
+            <w:r>
+              <w:rPr>
+                <w:rStyle w:val="Charsource"/>
+                <w:highlight w:val="yellow"/>
+              </w:rPr>
+              <w:t xml:space="preserve"> V</w:t>
+            </w:r>
+            <w:r>
+              <w:rPr>
+                <w:rStyle w:val="Charsource"/>
+                <w:highlight w:val="yellow"/>
+              </w:rPr>
+              <w:t>:sometype</w:t>
+            </w:r>
+          </w:p>
+        </w:tc>
+        <w:tc>
+          <w:tcPr>
+            <w:tcW w:w="4543" w:type="dxa"/>
+            <w:gridSpan w:val="2"/>
+          </w:tcPr>
+          <w:p>
+            <w:pPr>
+              <w:pStyle w:val="TableText"/>
+            </w:pPr>
+            <w:r>
+              <w:t>Create a variable of that type.</w:t>
             </w:r>
           </w:p>
         </w:tc>
@@ -1656,6 +1785,7 @@
               <w:rPr>
                 <w:rStyle w:val="Charsource"/>
               </w:rPr>
+              <w:lastRenderedPageBreak/>
               <w:t xml:space="preserve">update R </w:t>
             </w:r>
           </w:p>
@@ -1671,7 +1801,6 @@
               <w:rPr>
                 <w:rStyle w:val="Charsource"/>
               </w:rPr>
-              <w:lastRenderedPageBreak/>
               <w:t xml:space="preserve">  .where(age&lt;50)</w:t>
             </w:r>
           </w:p>
@@ -1700,7 +1829,6 @@
               <w:pStyle w:val="TableText"/>
             </w:pPr>
             <w:r>
-              <w:lastRenderedPageBreak/>
               <w:t>Perform an in situ delete of a subset of the relation</w:t>
             </w:r>
           </w:p>
@@ -3017,7 +3145,10 @@
               <w:t xml:space="preserve">Literal or </w:t>
             </w:r>
             <w:r>
-              <w:t>Constant tuple value</w:t>
+              <w:t>closed</w:t>
+            </w:r>
+            <w:r>
+              <w:t xml:space="preserve"> tuple value</w:t>
             </w:r>
           </w:p>
         </w:tc>
@@ -3142,8 +3273,14 @@
             <w:pPr>
               <w:pStyle w:val="Source"/>
               <w:ind w:left="0"/>
-            </w:pPr>
-            <w:r>
+              <w:rPr>
+                <w:highlight w:val="yellow"/>
+              </w:rPr>
+            </w:pPr>
+            <w:r>
+              <w:rPr>
+                <w:highlight w:val="yellow"/>
+              </w:rPr>
               <w:t>TTemp(17, ‘mr’)</w:t>
             </w:r>
           </w:p>
@@ -3153,6 +3290,9 @@
               <w:ind w:left="0"/>
             </w:pPr>
             <w:r>
+              <w:rPr>
+                <w:highlight w:val="yellow"/>
+              </w:rPr>
               <w:t>TTemp(age, name)</w:t>
             </w:r>
           </w:p>
@@ -3562,11 +3702,26 @@
             <w:pPr>
               <w:pStyle w:val="Source"/>
               <w:ind w:left="0"/>
-            </w:pPr>
-            <w:r>
+              <w:rPr>
+                <w:highlight w:val="yellow"/>
+              </w:rPr>
+            </w:pPr>
+            <w:r>
+              <w:rPr>
+                <w:highlight w:val="yellow"/>
+              </w:rPr>
+              <w:tab/>
+            </w:r>
+            <w:r>
+              <w:rPr>
+                <w:highlight w:val="yellow"/>
+              </w:rPr>
               <w:t>RT(</w:t>
             </w:r>
             <w:r>
+              <w:rPr>
+                <w:highlight w:val="yellow"/>
+              </w:rPr>
               <w:t>V1, V2, ...)</w:t>
             </w:r>
           </w:p>
@@ -3574,20 +3729,38 @@
             <w:pPr>
               <w:pStyle w:val="Source"/>
               <w:ind w:left="0"/>
-            </w:pPr>
-            <w:r>
+              <w:rPr>
+                <w:highlight w:val="yellow"/>
+              </w:rPr>
+            </w:pPr>
+            <w:r>
+              <w:rPr>
+                <w:highlight w:val="yellow"/>
+              </w:rPr>
               <w:t>R</w:t>
             </w:r>
             <w:r>
+              <w:rPr>
+                <w:highlight w:val="yellow"/>
+              </w:rPr>
               <w:t>T(</w:t>
             </w:r>
             <w:r>
+              <w:rPr>
+                <w:highlight w:val="yellow"/>
+              </w:rPr>
               <w:t>TT(</w:t>
             </w:r>
             <w:r>
+              <w:rPr>
+                <w:highlight w:val="yellow"/>
+              </w:rPr>
               <w:t>17, ‘mr’)</w:t>
             </w:r>
             <w:r>
+              <w:rPr>
+                <w:highlight w:val="yellow"/>
+              </w:rPr>
               <w:t>, TT(21,’prof’))</w:t>
             </w:r>
           </w:p>
@@ -3597,6 +3770,9 @@
               <w:ind w:left="0"/>
             </w:pPr>
             <w:r>
+              <w:rPr>
+                <w:highlight w:val="yellow"/>
+              </w:rPr>
               <w:t>RT((17, ‘mr’), (21,’prof’))</w:t>
             </w:r>
           </w:p>
@@ -3931,6 +4107,7 @@
             <w:r>
               <w:rPr>
                 <w:rStyle w:val="Charsource"/>
+                <w:highlight w:val="yellow"/>
               </w:rPr>
               <w:t>end</w:t>
             </w:r>
@@ -4311,6 +4488,8 @@
             </w:r>
           </w:p>
         </w:tc>
+        <w:bookmarkStart w:id="0" w:name="_GoBack"/>
+        <w:bookmarkEnd w:id="0"/>
       </w:tr>
       <w:tr>
         <w:tc>
@@ -5138,6 +5317,9 @@
               <w:ind w:left="0"/>
             </w:pPr>
             <w:r>
+              <w:rPr>
+                <w:highlight w:val="yellow"/>
+              </w:rPr>
               <w:t>S .group(CITY)</w:t>
             </w:r>
           </w:p>
@@ -5177,6 +5359,9 @@
               <w:ind w:left="0"/>
             </w:pPr>
             <w:r>
+              <w:rPr>
+                <w:highlight w:val="yellow"/>
+              </w:rPr>
               <w:t>S .group(CITY) .set{ X:= ordg() }</w:t>
             </w:r>
           </w:p>
@@ -6410,8 +6595,6 @@
             <w:pPr>
               <w:pStyle w:val="TableText"/>
             </w:pPr>
-            <w:bookmarkStart w:id="0" w:name="_GoBack"/>
-            <w:bookmarkEnd w:id="0"/>
             <w:r>
               <w:t>As per aggregate, but may access other tuples in the current set.</w:t>
             </w:r>
@@ -11586,7 +11769,7 @@
       <w:rPr>
         <w:noProof/>
       </w:rPr>
-      <w:t>9</w:t>
+      <w:t>10</w:t>
     </w:r>
     <w:r>
       <w:rPr>
@@ -13613,6 +13796,7 @@
   <w:style w:type="character" w:default="1" w:styleId="DefaultParagraphFont">
     <w:name w:val="Default Paragraph Font"/>
     <w:uiPriority w:val="1"/>
+    <w:semiHidden/>
     <w:unhideWhenUsed/>
   </w:style>
   <w:style w:type="table" w:default="1" w:styleId="TableNormal">
@@ -14890,7 +15074,7 @@
 </file>
 
 <file path=customXml/itemProps1.xml><?xml version="1.0" encoding="utf-8"?>
-<ds:datastoreItem xmlns:ds="http://schemas.openxmlformats.org/officeDocument/2006/customXml" ds:itemID="{9AAEE784-CB6A-41B0-AA76-8061F65F4ADE}">
+<ds:datastoreItem xmlns:ds="http://schemas.openxmlformats.org/officeDocument/2006/customXml" ds:itemID="{9455AE0D-3802-47FE-86B3-A69AFD4CDDB9}">
   <ds:schemaRefs>
     <ds:schemaRef ds:uri="http://schemas.openxmlformats.org/officeDocument/2006/bibliography"/>
   </ds:schemaRefs>
@@ -14898,7 +15082,7 @@
 </file>
 
 <file path=customXml/itemProps2.xml><?xml version="1.0" encoding="utf-8"?>
-<ds:datastoreItem xmlns:ds="http://schemas.openxmlformats.org/officeDocument/2006/customXml" ds:itemID="{8A076875-A035-4933-919F-866FC9DD55B2}">
+<ds:datastoreItem xmlns:ds="http://schemas.openxmlformats.org/officeDocument/2006/customXml" ds:itemID="{742183AB-BE4C-46C7-938A-EFF9398EC0BB}">
   <ds:schemaRefs>
     <ds:schemaRef ds:uri="http://schemas.openxmlformats.org/officeDocument/2006/bibliography"/>
   </ds:schemaRefs>
@@ -14906,7 +15090,7 @@
 </file>
 
 <file path=customXml/itemProps3.xml><?xml version="1.0" encoding="utf-8"?>
-<ds:datastoreItem xmlns:ds="http://schemas.openxmlformats.org/officeDocument/2006/customXml" ds:itemID="{0EF95F0C-05CC-4C94-B2C8-37E5578C00AE}">
+<ds:datastoreItem xmlns:ds="http://schemas.openxmlformats.org/officeDocument/2006/customXml" ds:itemID="{14DBDEC3-4FE8-4F7B-964A-01220ED31B08}">
   <ds:schemaRefs>
     <ds:schemaRef ds:uri="http://schemas.openxmlformats.org/officeDocument/2006/bibliography"/>
   </ds:schemaRefs>
@@ -14914,7 +15098,7 @@
 </file>
 
 <file path=customXml/itemProps4.xml><?xml version="1.0" encoding="utf-8"?>
-<ds:datastoreItem xmlns:ds="http://schemas.openxmlformats.org/officeDocument/2006/customXml" ds:itemID="{133897D3-88A3-4FF4-8F36-CEFE1DA93AA8}">
+<ds:datastoreItem xmlns:ds="http://schemas.openxmlformats.org/officeDocument/2006/customXml" ds:itemID="{06327AF6-AA53-4CF2-A116-2B30BFFED01A}">
   <ds:schemaRefs>
     <ds:schemaRef ds:uri="http://schemas.openxmlformats.org/officeDocument/2006/bibliography"/>
   </ds:schemaRefs>

</xml_diff>

<commit_message>
Restore Lift and Table with Heading Grammar bug fixes so now all samples run Update all samples (DbixCdSample.andl to do)
</commit_message>
<xml_diff>
--- a/Docs/AndlNotes6.docx
+++ b/Docs/AndlNotes6.docx
@@ -3657,6 +3657,48 @@
               <w:ind w:left="0"/>
             </w:pPr>
             <w:r>
+              <w:t>rel(</w:t>
+            </w:r>
+            <w:r>
+              <w:t xml:space="preserve">{ </w:t>
+            </w:r>
+            <w:r>
+              <w:t>X:</w:t>
+            </w:r>
+            <w:r>
+              <w:t>=</w:t>
+            </w:r>
+            <w:r>
+              <w:t>a</w:t>
+            </w:r>
+            <w:r>
+              <w:t xml:space="preserve">, </w:t>
+            </w:r>
+            <w:r>
+              <w:t>Y:</w:t>
+            </w:r>
+            <w:r>
+              <w:t>=</w:t>
+            </w:r>
+            <w:r>
+              <w:t>b</w:t>
+            </w:r>
+            <w:r>
+              <w:t xml:space="preserve"> }</w:t>
+            </w:r>
+            <w:r>
+              <w:t>,{ X:=c, Y:=d })</w:t>
+            </w:r>
+          </w:p>
+          <w:p>
+            <w:pPr>
+              <w:pStyle w:val="Source"/>
+              <w:ind w:left="0"/>
+            </w:pPr>
+            <w:r>
+              <w:rPr>
+                <w:highlight w:val="yellow"/>
+              </w:rPr>
               <w:t>rel(TT(17, ‘mr’), TT(21,’prof’))</w:t>
             </w:r>
           </w:p>
@@ -4077,8 +4119,15 @@
             <w:r>
               <w:rPr>
                 <w:rStyle w:val="Charsource"/>
-              </w:rPr>
-              <w:t xml:space="preserve">do </w:t>
+                <w:highlight w:val="yellow"/>
+              </w:rPr>
+              <w:t>do</w:t>
+            </w:r>
+            <w:r>
+              <w:rPr>
+                <w:rStyle w:val="Charsource"/>
+              </w:rPr>
+              <w:t xml:space="preserve"> </w:t>
             </w:r>
           </w:p>
           <w:p>
@@ -4131,7 +4180,12 @@
             </w:r>
             <w:proofErr w:type="spellEnd"/>
             <w:r>
-              <w:t xml:space="preserve"> (for catalog variable), at global or local scope. A name may not be redefined within its or an inner scope.</w:t>
+              <w:t xml:space="preserve"> (for catalog variable), at glob</w:t>
+            </w:r>
+            <w:bookmarkStart w:id="0" w:name="_GoBack"/>
+            <w:bookmarkEnd w:id="0"/>
+            <w:r>
+              <w:t>al or local scope. A name may not be redefined within its or an inner scope.</w:t>
             </w:r>
           </w:p>
         </w:tc>
@@ -4488,8 +4542,6 @@
             </w:r>
           </w:p>
         </w:tc>
-        <w:bookmarkStart w:id="0" w:name="_GoBack"/>
-        <w:bookmarkEnd w:id="0"/>
       </w:tr>
       <w:tr>
         <w:tc>
@@ -15074,7 +15126,7 @@
 </file>
 
 <file path=customXml/itemProps1.xml><?xml version="1.0" encoding="utf-8"?>
-<ds:datastoreItem xmlns:ds="http://schemas.openxmlformats.org/officeDocument/2006/customXml" ds:itemID="{9455AE0D-3802-47FE-86B3-A69AFD4CDDB9}">
+<ds:datastoreItem xmlns:ds="http://schemas.openxmlformats.org/officeDocument/2006/customXml" ds:itemID="{FDBDB0E6-7039-4A05-9134-9213C5A11D0C}">
   <ds:schemaRefs>
     <ds:schemaRef ds:uri="http://schemas.openxmlformats.org/officeDocument/2006/bibliography"/>
   </ds:schemaRefs>
@@ -15082,7 +15134,7 @@
 </file>
 
 <file path=customXml/itemProps2.xml><?xml version="1.0" encoding="utf-8"?>
-<ds:datastoreItem xmlns:ds="http://schemas.openxmlformats.org/officeDocument/2006/customXml" ds:itemID="{742183AB-BE4C-46C7-938A-EFF9398EC0BB}">
+<ds:datastoreItem xmlns:ds="http://schemas.openxmlformats.org/officeDocument/2006/customXml" ds:itemID="{75C67B91-5833-4F2B-BE89-A60A3542D8E1}">
   <ds:schemaRefs>
     <ds:schemaRef ds:uri="http://schemas.openxmlformats.org/officeDocument/2006/bibliography"/>
   </ds:schemaRefs>
@@ -15090,7 +15142,7 @@
 </file>
 
 <file path=customXml/itemProps3.xml><?xml version="1.0" encoding="utf-8"?>
-<ds:datastoreItem xmlns:ds="http://schemas.openxmlformats.org/officeDocument/2006/customXml" ds:itemID="{14DBDEC3-4FE8-4F7B-964A-01220ED31B08}">
+<ds:datastoreItem xmlns:ds="http://schemas.openxmlformats.org/officeDocument/2006/customXml" ds:itemID="{FCDE4DA2-3FD1-4E63-8F30-AF4F16C828D2}">
   <ds:schemaRefs>
     <ds:schemaRef ds:uri="http://schemas.openxmlformats.org/officeDocument/2006/bibliography"/>
   </ds:schemaRefs>
@@ -15098,7 +15150,7 @@
 </file>
 
 <file path=customXml/itemProps4.xml><?xml version="1.0" encoding="utf-8"?>
-<ds:datastoreItem xmlns:ds="http://schemas.openxmlformats.org/officeDocument/2006/customXml" ds:itemID="{06327AF6-AA53-4CF2-A116-2B30BFFED01A}">
+<ds:datastoreItem xmlns:ds="http://schemas.openxmlformats.org/officeDocument/2006/customXml" ds:itemID="{DF2A03B7-FAC5-4632-B31F-8937A28AF711}">
   <ds:schemaRefs>
     <ds:schemaRef ds:uri="http://schemas.openxmlformats.org/officeDocument/2006/bibliography"/>
   </ds:schemaRefs>

</xml_diff>